<commit_message>
working on getting Mod 7 to staging
</commit_message>
<xml_diff>
--- a/EDI_Publishing/Macrosystems_EDDIE_Module_6_ForecastUncertainty/Editable_versions_all_files/instructor_materials_README.docx
+++ b/EDI_Publishing/Macrosystems_EDDIE_Module_6_ForecastUncertainty/Editable_versions_all_files/instructor_materials_README.docx
@@ -458,7 +458,7 @@
               <w:t>http://www.module</w:t>
             </w:r>
             <w:r>
-              <w:t>6</w:t>
+              <w:t>7</w:t>
             </w:r>
             <w:r>
               <w:t xml:space="preserve">.macrosystemseddie.org/ </w:t>
@@ -586,15 +586,7 @@
               <w:spacing w:after="0" w:line="240" w:lineRule="auto"/>
             </w:pPr>
             <w:r>
-              <w:t xml:space="preserve">Additional PowerPoint slides that </w:t>
-            </w:r>
-            <w:proofErr w:type="gramStart"/>
-            <w:r>
-              <w:t>walk through</w:t>
-            </w:r>
-            <w:proofErr w:type="gramEnd"/>
-            <w:r>
-              <w:t xml:space="preserve"> module setup step-by-step </w:t>
+              <w:t xml:space="preserve">Additional PowerPoint slides that walk through module setup step-by-step </w:t>
             </w:r>
             <w:r>
               <w:t xml:space="preserve">in the R Shiny app </w:t>
@@ -606,7 +598,7 @@
               <w:t>http://www.module</w:t>
             </w:r>
             <w:r>
-              <w:t>6</w:t>
+              <w:t>7</w:t>
             </w:r>
             <w:r>
               <w:t xml:space="preserve">.macrosystemseddie.org/ </w:t>
@@ -744,7 +736,7 @@
                 <w:rPr>
                   <w:rStyle w:val="Hyperlink"/>
                 </w:rPr>
-                <w:t>https://macrosystemseddie.shinyapps.io/module6/</w:t>
+                <w:t>https://macrosystemseddie.shinyapps.io/module7/</w:t>
               </w:r>
             </w:hyperlink>
             <w:r>

</xml_diff>